<commit_message>
Diseño de pagina :)
</commit_message>
<xml_diff>
--- a/Pagina-Web 1.docx
+++ b/Pagina-Web 1.docx
@@ -562,17 +562,6 @@
           <w:shd w:fill="FFFFFF" w:val="clear"/>
         </w:rPr>
       </w:pPr>
-      <w:r>
-        <w:rPr>
-          <w:rFonts w:ascii="Helvetica" w:hAnsi="Helvetica" w:cs="Helvetica" w:eastAsia="Helvetica"/>
-          <w:color w:val="141823"/>
-          <w:spacing w:val="0"/>
-          <w:position w:val="0"/>
-          <w:sz w:val="21"/>
-          <w:shd w:fill="FFFFFF" w:val="clear"/>
-        </w:rPr>
-        <w:t xml:space="preserve">Cuestionario</w:t>
-      </w:r>
     </w:p>
     <w:p>
       <w:pPr>

</xml_diff>

<commit_message>
incluyendo paginas de referencia :)
</commit_message>
<xml_diff>
--- a/Pagina-Web 1.docx
+++ b/Pagina-Web 1.docx
@@ -196,7 +196,7 @@
           <w:sz w:val="21"/>
           <w:shd w:fill="FFFFFF" w:val="clear"/>
         </w:rPr>
-        <w:t xml:space="preserve">Inicio</w:t>
+        <w:t xml:space="preserve">quienes somos</w:t>
       </w:r>
     </w:p>
     <w:p>
@@ -603,6 +603,523 @@
         </w:rPr>
         <w:t xml:space="preserve">Colores: azul, blanco</w:t>
       </w:r>
+    </w:p>
+    <w:p>
+      <w:pPr>
+        <w:spacing w:before="0" w:after="160" w:line="259"/>
+        <w:ind w:right="0" w:left="0" w:firstLine="0"/>
+        <w:jc w:val="left"/>
+        <w:rPr>
+          <w:rFonts w:ascii="Helvetica" w:hAnsi="Helvetica" w:cs="Helvetica" w:eastAsia="Helvetica"/>
+          <w:b/>
+          <w:color w:val="141823"/>
+          <w:spacing w:val="0"/>
+          <w:position w:val="0"/>
+          <w:sz w:val="21"/>
+          <w:shd w:fill="FFFFFF" w:val="clear"/>
+        </w:rPr>
+      </w:pPr>
+      <w:r>
+        <w:rPr>
+          <w:rFonts w:ascii="Helvetica" w:hAnsi="Helvetica" w:cs="Helvetica" w:eastAsia="Helvetica"/>
+          <w:b/>
+          <w:color w:val="141823"/>
+          <w:spacing w:val="0"/>
+          <w:position w:val="0"/>
+          <w:sz w:val="21"/>
+          <w:shd w:fill="FFFFFF" w:val="clear"/>
+        </w:rPr>
+        <w:t xml:space="preserve">PAGINA DE REFERENCIAS</w:t>
+      </w:r>
+    </w:p>
+    <w:p>
+      <w:pPr>
+        <w:spacing w:before="0" w:after="160" w:line="259"/>
+        <w:ind w:right="0" w:left="0" w:firstLine="0"/>
+        <w:jc w:val="left"/>
+        <w:rPr>
+          <w:rFonts w:ascii="Helvetica" w:hAnsi="Helvetica" w:cs="Helvetica" w:eastAsia="Helvetica"/>
+          <w:b/>
+          <w:color w:val="141823"/>
+          <w:spacing w:val="0"/>
+          <w:position w:val="0"/>
+          <w:sz w:val="21"/>
+          <w:shd w:fill="FFFFFF" w:val="clear"/>
+        </w:rPr>
+      </w:pPr>
+      <w:r>
+        <w:rPr>
+          <w:rFonts w:ascii="Helvetica" w:hAnsi="Helvetica" w:cs="Helvetica" w:eastAsia="Helvetica"/>
+          <w:b/>
+          <w:color w:val="141823"/>
+          <w:spacing w:val="0"/>
+          <w:position w:val="0"/>
+          <w:sz w:val="21"/>
+          <w:shd w:fill="FFFFFF" w:val="clear"/>
+        </w:rPr>
+        <w:t xml:space="preserve">-</w:t>
+      </w:r>
+      <w:hyperlink xmlns:r="http://schemas.openxmlformats.org/officeDocument/2006/relationships" r:id="docRId0">
+        <w:r>
+          <w:rPr>
+            <w:rFonts w:ascii="Helvetica" w:hAnsi="Helvetica" w:cs="Helvetica" w:eastAsia="Helvetica"/>
+            <w:b/>
+            <w:color w:val="141823"/>
+            <w:spacing w:val="0"/>
+            <w:position w:val="0"/>
+            <w:sz w:val="21"/>
+            <w:u w:val="single"/>
+            <w:shd w:fill="FFFFFF" w:val="clear"/>
+          </w:rPr>
+          <w:t xml:space="preserve">http://www.fmsfiesta.com/#rampage-popup</w:t>
+        </w:r>
+      </w:hyperlink>
+    </w:p>
+    <w:p>
+      <w:pPr>
+        <w:spacing w:before="0" w:after="160" w:line="259"/>
+        <w:ind w:right="0" w:left="0" w:firstLine="0"/>
+        <w:jc w:val="left"/>
+        <w:rPr>
+          <w:rFonts w:ascii="Helvetica" w:hAnsi="Helvetica" w:cs="Helvetica" w:eastAsia="Helvetica"/>
+          <w:b/>
+          <w:color w:val="141823"/>
+          <w:spacing w:val="0"/>
+          <w:position w:val="0"/>
+          <w:sz w:val="21"/>
+          <w:shd w:fill="FFFFFF" w:val="clear"/>
+        </w:rPr>
+      </w:pPr>
+      <w:r>
+        <w:rPr>
+          <w:rFonts w:ascii="Helvetica" w:hAnsi="Helvetica" w:cs="Helvetica" w:eastAsia="Helvetica"/>
+          <w:b/>
+          <w:color w:val="141823"/>
+          <w:spacing w:val="0"/>
+          <w:position w:val="0"/>
+          <w:sz w:val="21"/>
+          <w:shd w:fill="FFFFFF" w:val="clear"/>
+        </w:rPr>
+        <w:t xml:space="preserve">-</w:t>
+      </w:r>
+      <w:hyperlink xmlns:r="http://schemas.openxmlformats.org/officeDocument/2006/relationships" r:id="docRId1">
+        <w:r>
+          <w:rPr>
+            <w:rFonts w:ascii="Helvetica" w:hAnsi="Helvetica" w:cs="Helvetica" w:eastAsia="Helvetica"/>
+            <w:b/>
+            <w:color w:val="141823"/>
+            <w:spacing w:val="0"/>
+            <w:position w:val="0"/>
+            <w:sz w:val="21"/>
+            <w:u w:val="single"/>
+            <w:shd w:fill="FFFFFF" w:val="clear"/>
+          </w:rPr>
+          <w:t xml:space="preserve">http://www.minedu.gob.pe/</w:t>
+        </w:r>
+      </w:hyperlink>
+    </w:p>
+    <w:p>
+      <w:pPr>
+        <w:spacing w:before="0" w:after="160" w:line="259"/>
+        <w:ind w:right="0" w:left="0" w:firstLine="0"/>
+        <w:jc w:val="left"/>
+        <w:rPr>
+          <w:rFonts w:ascii="Helvetica" w:hAnsi="Helvetica" w:cs="Helvetica" w:eastAsia="Helvetica"/>
+          <w:b/>
+          <w:color w:val="141823"/>
+          <w:spacing w:val="0"/>
+          <w:position w:val="0"/>
+          <w:sz w:val="21"/>
+          <w:shd w:fill="FFFFFF" w:val="clear"/>
+        </w:rPr>
+      </w:pPr>
+    </w:p>
+    <w:p>
+      <w:pPr>
+        <w:spacing w:before="0" w:after="160" w:line="259"/>
+        <w:ind w:right="0" w:left="0" w:firstLine="0"/>
+        <w:jc w:val="left"/>
+        <w:rPr>
+          <w:rFonts w:ascii="Helvetica" w:hAnsi="Helvetica" w:cs="Helvetica" w:eastAsia="Helvetica"/>
+          <w:b/>
+          <w:color w:val="141823"/>
+          <w:spacing w:val="0"/>
+          <w:position w:val="0"/>
+          <w:sz w:val="21"/>
+          <w:shd w:fill="FFFFFF" w:val="clear"/>
+        </w:rPr>
+      </w:pPr>
+      <w:r>
+        <w:rPr>
+          <w:rFonts w:ascii="Helvetica" w:hAnsi="Helvetica" w:cs="Helvetica" w:eastAsia="Helvetica"/>
+          <w:b/>
+          <w:color w:val="141823"/>
+          <w:spacing w:val="0"/>
+          <w:position w:val="0"/>
+          <w:sz w:val="21"/>
+          <w:shd w:fill="FFFFFF" w:val="clear"/>
+        </w:rPr>
+        <w:t xml:space="preserve">PAGINAS DE CONTENIDO</w:t>
+      </w:r>
+    </w:p>
+    <w:p>
+      <w:pPr>
+        <w:spacing w:before="0" w:after="200" w:line="276"/>
+        <w:ind w:right="0" w:left="0" w:firstLine="0"/>
+        <w:jc w:val="left"/>
+        <w:rPr>
+          <w:rFonts w:ascii="Calibri" w:hAnsi="Calibri" w:cs="Calibri" w:eastAsia="Calibri"/>
+          <w:b/>
+          <w:color w:val="auto"/>
+          <w:spacing w:val="0"/>
+          <w:position w:val="0"/>
+          <w:sz w:val="22"/>
+          <w:shd w:fill="auto" w:val="clear"/>
+        </w:rPr>
+      </w:pPr>
+      <w:r>
+        <w:rPr>
+          <w:rFonts w:ascii="Helvetica" w:hAnsi="Helvetica" w:cs="Helvetica" w:eastAsia="Helvetica"/>
+          <w:b/>
+          <w:color w:val="141823"/>
+          <w:spacing w:val="0"/>
+          <w:position w:val="0"/>
+          <w:sz w:val="21"/>
+          <w:shd w:fill="FFFFFF" w:val="clear"/>
+        </w:rPr>
+        <w:t xml:space="preserve">-</w:t>
+      </w:r>
+      <w:r>
+        <w:rPr>
+          <w:rFonts w:ascii="Calibri" w:hAnsi="Calibri" w:cs="Calibri" w:eastAsia="Calibri"/>
+          <w:b/>
+          <w:color w:val="auto"/>
+          <w:spacing w:val="0"/>
+          <w:position w:val="0"/>
+          <w:sz w:val="22"/>
+          <w:shd w:fill="auto" w:val="clear"/>
+        </w:rPr>
+        <w:t xml:space="preserve">LINK DE BLOG DEL GRUPO (PARA USAR DE REFERENCIA): </w:t>
+      </w:r>
+      <w:hyperlink xmlns:r="http://schemas.openxmlformats.org/officeDocument/2006/relationships" r:id="docRId2">
+        <w:r>
+          <w:rPr>
+            <w:rFonts w:ascii="Calibri" w:hAnsi="Calibri" w:cs="Calibri" w:eastAsia="Calibri"/>
+            <w:color w:val="0000FF"/>
+            <w:spacing w:val="0"/>
+            <w:position w:val="0"/>
+            <w:sz w:val="22"/>
+            <w:u w:val="single"/>
+            <w:shd w:fill="auto" w:val="clear"/>
+          </w:rPr>
+          <w:t xml:space="preserve">https://psicologiahc.wordpress.com/</w:t>
+        </w:r>
+      </w:hyperlink>
+    </w:p>
+    <w:p>
+      <w:pPr>
+        <w:spacing w:before="0" w:after="200" w:line="276"/>
+        <w:ind w:right="0" w:left="0" w:firstLine="0"/>
+        <w:jc w:val="left"/>
+        <w:rPr>
+          <w:rFonts w:ascii="Calibri" w:hAnsi="Calibri" w:cs="Calibri" w:eastAsia="Calibri"/>
+          <w:color w:val="auto"/>
+          <w:spacing w:val="0"/>
+          <w:position w:val="0"/>
+          <w:sz w:val="22"/>
+          <w:shd w:fill="auto" w:val="clear"/>
+        </w:rPr>
+      </w:pPr>
+      <w:r>
+        <w:rPr>
+          <w:rFonts w:ascii="Calibri" w:hAnsi="Calibri" w:cs="Calibri" w:eastAsia="Calibri"/>
+          <w:b/>
+          <w:color w:val="auto"/>
+          <w:spacing w:val="0"/>
+          <w:position w:val="0"/>
+          <w:sz w:val="22"/>
+          <w:shd w:fill="auto" w:val="clear"/>
+        </w:rPr>
+        <w:t xml:space="preserve">-LINK DE PÁG WEB (PARA USARLO DE REFERENCIA):</w:t>
+      </w:r>
+      <w:r>
+        <w:rPr>
+          <w:rFonts w:ascii="Calibri" w:hAnsi="Calibri" w:cs="Calibri" w:eastAsia="Calibri"/>
+          <w:color w:val="auto"/>
+          <w:spacing w:val="0"/>
+          <w:position w:val="0"/>
+          <w:sz w:val="22"/>
+          <w:shd w:fill="auto" w:val="clear"/>
+        </w:rPr>
+        <w:t xml:space="preserve"> </w:t>
+      </w:r>
+      <w:hyperlink xmlns:r="http://schemas.openxmlformats.org/officeDocument/2006/relationships" r:id="docRId3">
+        <w:r>
+          <w:rPr>
+            <w:rFonts w:ascii="Calibri" w:hAnsi="Calibri" w:cs="Calibri" w:eastAsia="Calibri"/>
+            <w:color w:val="0000FF"/>
+            <w:spacing w:val="0"/>
+            <w:position w:val="0"/>
+            <w:sz w:val="22"/>
+            <w:u w:val="single"/>
+            <w:shd w:fill="auto" w:val="clear"/>
+          </w:rPr>
+          <w:t xml:space="preserve">http://fernandogonzalezrey.com/</w:t>
+        </w:r>
+      </w:hyperlink>
+    </w:p>
+    <w:p>
+      <w:pPr>
+        <w:spacing w:before="0" w:after="200" w:line="276"/>
+        <w:ind w:right="0" w:left="0" w:firstLine="0"/>
+        <w:jc w:val="left"/>
+        <w:rPr>
+          <w:rFonts w:ascii="Calibri" w:hAnsi="Calibri" w:cs="Calibri" w:eastAsia="Calibri"/>
+          <w:color w:val="auto"/>
+          <w:spacing w:val="0"/>
+          <w:position w:val="0"/>
+          <w:sz w:val="22"/>
+          <w:shd w:fill="auto" w:val="clear"/>
+        </w:rPr>
+      </w:pPr>
+      <w:r>
+        <w:rPr>
+          <w:rFonts w:ascii="Calibri" w:hAnsi="Calibri" w:cs="Calibri" w:eastAsia="Calibri"/>
+          <w:b/>
+          <w:color w:val="auto"/>
+          <w:spacing w:val="0"/>
+          <w:position w:val="0"/>
+          <w:sz w:val="22"/>
+          <w:shd w:fill="auto" w:val="clear"/>
+        </w:rPr>
+        <w:t xml:space="preserve">-TÍTULO: </w:t>
+      </w:r>
+      <w:r>
+        <w:rPr>
+          <w:rFonts w:ascii="Calibri" w:hAnsi="Calibri" w:cs="Calibri" w:eastAsia="Calibri"/>
+          <w:color w:val="auto"/>
+          <w:spacing w:val="0"/>
+          <w:position w:val="0"/>
+          <w:sz w:val="22"/>
+          <w:shd w:fill="auto" w:val="clear"/>
+        </w:rPr>
+        <w:t xml:space="preserve">Centro de Investigación Psicológica Histórico-Cultural</w:t>
+      </w:r>
+    </w:p>
+    <w:p>
+      <w:pPr>
+        <w:spacing w:before="0" w:after="200" w:line="276"/>
+        <w:ind w:right="0" w:left="0" w:firstLine="0"/>
+        <w:jc w:val="left"/>
+        <w:rPr>
+          <w:rFonts w:ascii="Calibri" w:hAnsi="Calibri" w:cs="Calibri" w:eastAsia="Calibri"/>
+          <w:b/>
+          <w:color w:val="auto"/>
+          <w:spacing w:val="0"/>
+          <w:position w:val="0"/>
+          <w:sz w:val="22"/>
+          <w:shd w:fill="auto" w:val="clear"/>
+        </w:rPr>
+      </w:pPr>
+      <w:r>
+        <w:rPr>
+          <w:rFonts w:ascii="Calibri" w:hAnsi="Calibri" w:cs="Calibri" w:eastAsia="Calibri"/>
+          <w:b/>
+          <w:color w:val="auto"/>
+          <w:spacing w:val="0"/>
+          <w:position w:val="0"/>
+          <w:sz w:val="22"/>
+          <w:shd w:fill="auto" w:val="clear"/>
+        </w:rPr>
+        <w:t xml:space="preserve">-VINCULAR  PÁGINA WEB, CON CUENTAS DE FACEBOOK, YOUTUBE, LINKEDIN, ACADEMIA.EDU</w:t>
+      </w:r>
+    </w:p>
+    <w:p>
+      <w:pPr>
+        <w:spacing w:before="0" w:after="200" w:line="276"/>
+        <w:ind w:right="0" w:left="0" w:firstLine="0"/>
+        <w:jc w:val="left"/>
+        <w:rPr>
+          <w:rFonts w:ascii="Calibri" w:hAnsi="Calibri" w:cs="Calibri" w:eastAsia="Calibri"/>
+          <w:b/>
+          <w:color w:val="auto"/>
+          <w:spacing w:val="0"/>
+          <w:position w:val="0"/>
+          <w:sz w:val="22"/>
+          <w:shd w:fill="auto" w:val="clear"/>
+        </w:rPr>
+      </w:pPr>
+      <w:r>
+        <w:rPr>
+          <w:rFonts w:ascii="Calibri" w:hAnsi="Calibri" w:cs="Calibri" w:eastAsia="Calibri"/>
+          <w:b/>
+          <w:color w:val="auto"/>
+          <w:spacing w:val="0"/>
+          <w:position w:val="0"/>
+          <w:sz w:val="22"/>
+          <w:shd w:fill="auto" w:val="clear"/>
+        </w:rPr>
+        <w:t xml:space="preserve">-FACEBOOK: </w:t>
+      </w:r>
+      <w:hyperlink xmlns:r="http://schemas.openxmlformats.org/officeDocument/2006/relationships" r:id="docRId4">
+        <w:r>
+          <w:rPr>
+            <w:rFonts w:ascii="Calibri" w:hAnsi="Calibri" w:cs="Calibri" w:eastAsia="Calibri"/>
+            <w:b/>
+            <w:color w:val="0000FF"/>
+            <w:spacing w:val="0"/>
+            <w:position w:val="0"/>
+            <w:sz w:val="22"/>
+            <w:u w:val="single"/>
+            <w:shd w:fill="auto" w:val="clear"/>
+          </w:rPr>
+          <w:t xml:space="preserve">https://www.facebook.com/CIPSGonzalezrey?fref=ts</w:t>
+        </w:r>
+      </w:hyperlink>
+    </w:p>
+    <w:p>
+      <w:pPr>
+        <w:spacing w:before="0" w:after="200" w:line="276"/>
+        <w:ind w:right="0" w:left="0" w:firstLine="0"/>
+        <w:jc w:val="left"/>
+        <w:rPr>
+          <w:rFonts w:ascii="Calibri" w:hAnsi="Calibri" w:cs="Calibri" w:eastAsia="Calibri"/>
+          <w:b/>
+          <w:color w:val="auto"/>
+          <w:spacing w:val="0"/>
+          <w:position w:val="0"/>
+          <w:sz w:val="22"/>
+          <w:shd w:fill="auto" w:val="clear"/>
+        </w:rPr>
+      </w:pPr>
+      <w:r>
+        <w:rPr>
+          <w:rFonts w:ascii="Calibri" w:hAnsi="Calibri" w:cs="Calibri" w:eastAsia="Calibri"/>
+          <w:b/>
+          <w:color w:val="auto"/>
+          <w:spacing w:val="0"/>
+          <w:position w:val="0"/>
+          <w:sz w:val="22"/>
+          <w:shd w:fill="auto" w:val="clear"/>
+        </w:rPr>
+        <w:t xml:space="preserve">-YOUTUBE: </w:t>
+      </w:r>
+      <w:hyperlink xmlns:r="http://schemas.openxmlformats.org/officeDocument/2006/relationships" r:id="docRId5">
+        <w:r>
+          <w:rPr>
+            <w:rFonts w:ascii="Calibri" w:hAnsi="Calibri" w:cs="Calibri" w:eastAsia="Calibri"/>
+            <w:b/>
+            <w:color w:val="0000FF"/>
+            <w:spacing w:val="0"/>
+            <w:position w:val="0"/>
+            <w:sz w:val="22"/>
+            <w:u w:val="single"/>
+            <w:shd w:fill="auto" w:val="clear"/>
+          </w:rPr>
+          <w:t xml:space="preserve">https://www.youtube.com/user/CipsFGonzalezRey</w:t>
+        </w:r>
+      </w:hyperlink>
+    </w:p>
+    <w:p>
+      <w:pPr>
+        <w:spacing w:before="0" w:after="200" w:line="276"/>
+        <w:ind w:right="0" w:left="0" w:firstLine="0"/>
+        <w:jc w:val="left"/>
+        <w:rPr>
+          <w:rFonts w:ascii="Calibri" w:hAnsi="Calibri" w:cs="Calibri" w:eastAsia="Calibri"/>
+          <w:b/>
+          <w:color w:val="auto"/>
+          <w:spacing w:val="0"/>
+          <w:position w:val="0"/>
+          <w:sz w:val="22"/>
+          <w:shd w:fill="auto" w:val="clear"/>
+        </w:rPr>
+      </w:pPr>
+      <w:r>
+        <w:rPr>
+          <w:rFonts w:ascii="Calibri" w:hAnsi="Calibri" w:cs="Calibri" w:eastAsia="Calibri"/>
+          <w:b/>
+          <w:color w:val="auto"/>
+          <w:spacing w:val="0"/>
+          <w:position w:val="0"/>
+          <w:sz w:val="22"/>
+          <w:shd w:fill="auto" w:val="clear"/>
+        </w:rPr>
+        <w:t xml:space="preserve">-LINKEDIN:  </w:t>
+      </w:r>
+      <w:hyperlink xmlns:r="http://schemas.openxmlformats.org/officeDocument/2006/relationships" r:id="docRId6">
+        <w:r>
+          <w:rPr>
+            <w:rFonts w:ascii="Calibri" w:hAnsi="Calibri" w:cs="Calibri" w:eastAsia="Calibri"/>
+            <w:b/>
+            <w:color w:val="0000FF"/>
+            <w:spacing w:val="0"/>
+            <w:position w:val="0"/>
+            <w:sz w:val="22"/>
+            <w:u w:val="single"/>
+            <w:shd w:fill="auto" w:val="clear"/>
+          </w:rPr>
+          <w:t xml:space="preserve">https://pe.linkedin.com/in/cipspsicologiahc</w:t>
+        </w:r>
+      </w:hyperlink>
+    </w:p>
+    <w:p>
+      <w:pPr>
+        <w:spacing w:before="0" w:after="200" w:line="276"/>
+        <w:ind w:right="0" w:left="0" w:firstLine="0"/>
+        <w:jc w:val="left"/>
+        <w:rPr>
+          <w:rFonts w:ascii="Calibri" w:hAnsi="Calibri" w:cs="Calibri" w:eastAsia="Calibri"/>
+          <w:b/>
+          <w:color w:val="auto"/>
+          <w:spacing w:val="0"/>
+          <w:position w:val="0"/>
+          <w:sz w:val="22"/>
+          <w:shd w:fill="auto" w:val="clear"/>
+        </w:rPr>
+      </w:pPr>
+      <w:r>
+        <w:rPr>
+          <w:rFonts w:ascii="Calibri" w:hAnsi="Calibri" w:cs="Calibri" w:eastAsia="Calibri"/>
+          <w:b/>
+          <w:color w:val="auto"/>
+          <w:spacing w:val="0"/>
+          <w:position w:val="0"/>
+          <w:sz w:val="22"/>
+          <w:shd w:fill="auto" w:val="clear"/>
+        </w:rPr>
+        <w:t xml:space="preserve">-ACDEMIA: </w:t>
+      </w:r>
+      <w:hyperlink xmlns:r="http://schemas.openxmlformats.org/officeDocument/2006/relationships" r:id="docRId7">
+        <w:r>
+          <w:rPr>
+            <w:rFonts w:ascii="Calibri" w:hAnsi="Calibri" w:cs="Calibri" w:eastAsia="Calibri"/>
+            <w:b/>
+            <w:color w:val="0000FF"/>
+            <w:spacing w:val="0"/>
+            <w:position w:val="0"/>
+            <w:sz w:val="22"/>
+            <w:u w:val="single"/>
+            <w:shd w:fill="auto" w:val="clear"/>
+          </w:rPr>
+          <w:t xml:space="preserve">https://unsa-pe.academia.edu/CipsPsHistoricoCultural</w:t>
+        </w:r>
+      </w:hyperlink>
+    </w:p>
+    <w:p>
+      <w:pPr>
+        <w:spacing w:before="0" w:after="160" w:line="259"/>
+        <w:ind w:right="0" w:left="0" w:firstLine="0"/>
+        <w:jc w:val="left"/>
+        <w:rPr>
+          <w:rFonts w:ascii="Helvetica" w:hAnsi="Helvetica" w:cs="Helvetica" w:eastAsia="Helvetica"/>
+          <w:color w:val="141823"/>
+          <w:spacing w:val="0"/>
+          <w:position w:val="0"/>
+          <w:sz w:val="21"/>
+          <w:shd w:fill="FFFFFF" w:val="clear"/>
+        </w:rPr>
+      </w:pPr>
     </w:p>
     <w:p>
       <w:pPr>

</xml_diff>